<commit_message>
dvi2rgb sub-IPs updated to 2018.2, introduced pLocked, deprecating aPixelClkLckd, more workaround for missing ila constraints
</commit_message>
<xml_diff>
--- a/ip/dvi2rgb/docs/dvi2rgb.docx
+++ b/ip/dvi2rgb/docs/dvi2rgb.docx
@@ -367,13 +367,7 @@
               <w:t xml:space="preserve"> Design Suite 201</w:t>
             </w:r>
             <w:r>
-              <w:t>6</w:t>
-            </w:r>
-            <w:r>
-              <w:t>.</w:t>
-            </w:r>
-            <w:r>
-              <w:t>4</w:t>
+              <w:t>8.2</w:t>
             </w:r>
           </w:p>
         </w:tc>
@@ -414,13 +408,7 @@
               <w:t xml:space="preserve"> Synthesis 201</w:t>
             </w:r>
             <w:r>
-              <w:t>6</w:t>
-            </w:r>
-            <w:r>
-              <w:t>.</w:t>
-            </w:r>
-            <w:r>
-              <w:t>4</w:t>
+              <w:t>8.2</w:t>
             </w:r>
           </w:p>
         </w:tc>
@@ -748,7 +736,7 @@
         <w:keepNext/>
       </w:pPr>
       <w:r>
-        <w:object w:dxaOrig="11595" w:dyaOrig="9871" w14:anchorId="255A67C8">
+        <w:object w:dxaOrig="11595" w:dyaOrig="9871" w14:anchorId="3B2DCDD3">
           <v:shapetype id="_x0000_t75" coordsize="21600,21600" o:spt="75" o:preferrelative="t" path="m@4@5l@4@11@9@11@9@5xe" filled="f" stroked="f">
             <v:stroke joinstyle="miter"/>
             <v:formulas>
@@ -768,10 +756,10 @@
             <v:path o:extrusionok="f" gradientshapeok="t" o:connecttype="rect"/>
             <o:lock v:ext="edit" aspectratio="t"/>
           </v:shapetype>
-          <v:shape id="_x0000_i1030" type="#_x0000_t75" style="width:451.65pt;height:385pt" o:ole="">
+          <v:shape id="_x0000_i1025" type="#_x0000_t75" style="width:451.8pt;height:384.9pt" o:ole="">
             <v:imagedata r:id="rId8" o:title=""/>
           </v:shape>
-          <o:OLEObject Type="Embed" ProgID="Visio.Drawing.11" ShapeID="_x0000_i1030" DrawAspect="Content" ObjectID="_1572095024" r:id="rId9"/>
+          <o:OLEObject Type="Embed" ProgID="Visio.Drawing.11" ShapeID="_x0000_i1025" DrawAspect="Content" ObjectID="_1632150715" r:id="rId9"/>
         </w:object>
       </w:r>
     </w:p>
@@ -782,27 +770,14 @@
       <w:r>
         <w:t xml:space="preserve">Figure </w:t>
       </w:r>
-      <w:r>
-        <w:fldChar w:fldCharType="begin"/>
-      </w:r>
-      <w:r>
-        <w:instrText xml:space="preserve"> SEQ Figure \* ARABIC </w:instrText>
-      </w:r>
-      <w:r>
-        <w:fldChar w:fldCharType="separate"/>
-      </w:r>
-      <w:r>
-        <w:rPr>
-          <w:noProof/>
-        </w:rPr>
-        <w:t>1</w:t>
-      </w:r>
-      <w:r>
-        <w:rPr>
-          <w:noProof/>
-        </w:rPr>
-        <w:fldChar w:fldCharType="end"/>
-      </w:r>
+      <w:fldSimple w:instr=" SEQ Figure \* ARABIC ">
+        <w:r>
+          <w:rPr>
+            <w:noProof/>
+          </w:rPr>
+          <w:t>1</w:t>
+        </w:r>
+      </w:fldSimple>
       <w:r>
         <w:t>.</w:t>
       </w:r>
@@ -902,11 +877,11 @@
         <w:jc w:val="center"/>
       </w:pPr>
       <w:r>
-        <w:object w:dxaOrig="7665" w:dyaOrig="2670" w14:anchorId="4270DD6F">
-          <v:shape id="_x0000_i1026" type="#_x0000_t75" style="width:383.8pt;height:132.7pt" o:ole="">
+        <w:object w:dxaOrig="7665" w:dyaOrig="2670" w14:anchorId="673DEEDE">
+          <v:shape id="_x0000_i1026" type="#_x0000_t75" style="width:383.75pt;height:132.55pt" o:ole="">
             <v:imagedata r:id="rId10" o:title=""/>
           </v:shape>
-          <o:OLEObject Type="Embed" ProgID="Visio.Drawing.15" ShapeID="_x0000_i1026" DrawAspect="Content" ObjectID="_1572095025" r:id="rId11"/>
+          <o:OLEObject Type="Embed" ProgID="Visio.Drawing.15" ShapeID="_x0000_i1026" DrawAspect="Content" ObjectID="_1632150716" r:id="rId11"/>
         </w:object>
       </w:r>
     </w:p>
@@ -918,27 +893,14 @@
       <w:r>
         <w:t xml:space="preserve">Figure </w:t>
       </w:r>
-      <w:r>
-        <w:fldChar w:fldCharType="begin"/>
-      </w:r>
-      <w:r>
-        <w:instrText xml:space="preserve"> SEQ Figure \* ARABIC </w:instrText>
-      </w:r>
-      <w:r>
-        <w:fldChar w:fldCharType="separate"/>
-      </w:r>
-      <w:r>
-        <w:rPr>
-          <w:noProof/>
-        </w:rPr>
-        <w:t>2</w:t>
-      </w:r>
-      <w:r>
-        <w:rPr>
-          <w:noProof/>
-        </w:rPr>
-        <w:fldChar w:fldCharType="end"/>
-      </w:r>
+      <w:fldSimple w:instr=" SEQ Figure \* ARABIC ">
+        <w:r>
+          <w:rPr>
+            <w:noProof/>
+          </w:rPr>
+          <w:t>2</w:t>
+        </w:r>
+      </w:fldSimple>
       <w:bookmarkEnd w:id="0"/>
       <w:r>
         <w:t>.</w:t>
@@ -1291,11 +1253,11 @@
         <w:jc w:val="center"/>
       </w:pPr>
       <w:r>
-        <w:object w:dxaOrig="9675" w:dyaOrig="4500" w14:anchorId="3E8F92B0">
-          <v:shape id="_x0000_i1027" type="#_x0000_t75" style="width:392.15pt;height:181.5pt" o:ole="">
+        <w:object w:dxaOrig="9675" w:dyaOrig="4500" w14:anchorId="4E01B06F">
+          <v:shape id="_x0000_i1030" type="#_x0000_t75" style="width:392.45pt;height:181.6pt" o:ole="">
             <v:imagedata r:id="rId12" o:title=""/>
           </v:shape>
-          <o:OLEObject Type="Embed" ProgID="Visio.Drawing.11" ShapeID="_x0000_i1027" DrawAspect="Content" ObjectID="_1572095026" r:id="rId13"/>
+          <o:OLEObject Type="Embed" ProgID="Visio.Drawing.11" ShapeID="_x0000_i1030" DrawAspect="Content" ObjectID="_1632150717" r:id="rId13"/>
         </w:object>
       </w:r>
     </w:p>
@@ -1306,27 +1268,14 @@
       <w:r>
         <w:t xml:space="preserve">Figure </w:t>
       </w:r>
-      <w:r>
-        <w:fldChar w:fldCharType="begin"/>
-      </w:r>
-      <w:r>
-        <w:instrText xml:space="preserve"> SEQ Figure \* ARABIC </w:instrText>
-      </w:r>
-      <w:r>
-        <w:fldChar w:fldCharType="separate"/>
-      </w:r>
-      <w:r>
-        <w:rPr>
-          <w:noProof/>
-        </w:rPr>
-        <w:t>3</w:t>
-      </w:r>
-      <w:r>
-        <w:rPr>
-          <w:noProof/>
-        </w:rPr>
-        <w:fldChar w:fldCharType="end"/>
-      </w:r>
+      <w:fldSimple w:instr=" SEQ Figure \* ARABIC ">
+        <w:r>
+          <w:rPr>
+            <w:noProof/>
+          </w:rPr>
+          <w:t>3</w:t>
+        </w:r>
+      </w:fldSimple>
       <w:r>
         <w:t>.</w:t>
       </w:r>
@@ -1457,19 +1406,11 @@
                 <w:b w:val="0"/>
               </w:rPr>
             </w:pPr>
-            <w:proofErr w:type="spellStart"/>
             <w:r>
               <w:rPr>
                 <w:b w:val="0"/>
               </w:rPr>
-              <w:t>Init</w:t>
-            </w:r>
-            <w:proofErr w:type="spellEnd"/>
-            <w:r>
-              <w:rPr>
-                <w:b w:val="0"/>
-              </w:rPr>
-              <w:t xml:space="preserve"> Stat</w:t>
+              <w:t>Init Stat</w:t>
             </w:r>
             <w:r>
               <w:rPr>
@@ -2517,7 +2458,7 @@
             <w:proofErr w:type="spellStart"/>
             <w:r>
               <w:lastRenderedPageBreak/>
-              <w:t>aPixelClkLckd</w:t>
+              <w:t>pLocked</w:t>
             </w:r>
             <w:proofErr w:type="spellEnd"/>
           </w:p>
@@ -2567,7 +2508,13 @@
           </w:tcPr>
           <w:p>
             <w:r>
-              <w:t xml:space="preserve">Active-high asynchronous locked signal for </w:t>
+              <w:t>Active-hig</w:t>
+            </w:r>
+            <w:r>
+              <w:t>h signal for locked status of</w:t>
+            </w:r>
+            <w:r>
+              <w:t xml:space="preserve"> </w:t>
             </w:r>
             <w:proofErr w:type="spellStart"/>
             <w:r>
@@ -2575,7 +2522,26 @@
             </w:r>
             <w:proofErr w:type="spellEnd"/>
             <w:r>
-              <w:t xml:space="preserve">. When low, </w:t>
+              <w:t xml:space="preserve"> and </w:t>
+            </w:r>
+            <w:proofErr w:type="spellStart"/>
+            <w:r>
+              <w:t>SerialClk</w:t>
+            </w:r>
+            <w:proofErr w:type="spellEnd"/>
+            <w:r>
+              <w:t xml:space="preserve">. </w:t>
+            </w:r>
+            <w:r>
+              <w:t xml:space="preserve">De-asserted asynchronously, asserted synchronously to </w:t>
+            </w:r>
+            <w:proofErr w:type="spellStart"/>
+            <w:r>
+              <w:t>PixelClk</w:t>
+            </w:r>
+            <w:proofErr w:type="spellEnd"/>
+            <w:r>
+              <w:t xml:space="preserve">. When zero, </w:t>
             </w:r>
             <w:proofErr w:type="spellStart"/>
             <w:r>
@@ -2675,14 +2641,27 @@
       <w:r>
         <w:t xml:space="preserve">Table </w:t>
       </w:r>
-      <w:fldSimple w:instr=" SEQ Table \* ARABIC ">
-        <w:r>
-          <w:rPr>
-            <w:noProof/>
-          </w:rPr>
-          <w:t>1</w:t>
-        </w:r>
-      </w:fldSimple>
+      <w:r>
+        <w:fldChar w:fldCharType="begin"/>
+      </w:r>
+      <w:r>
+        <w:instrText xml:space="preserve"> SEQ Table \* ARABIC </w:instrText>
+      </w:r>
+      <w:r>
+        <w:fldChar w:fldCharType="separate"/>
+      </w:r>
+      <w:r>
+        <w:rPr>
+          <w:noProof/>
+        </w:rPr>
+        <w:t>1</w:t>
+      </w:r>
+      <w:r>
+        <w:rPr>
+          <w:noProof/>
+        </w:rPr>
+        <w:fldChar w:fldCharType="end"/>
+      </w:r>
       <w:bookmarkEnd w:id="1"/>
       <w:r>
         <w:t>.</w:t>
@@ -2737,6 +2716,8 @@
       <w:r>
         <w:t>nstraints.</w:t>
       </w:r>
+      <w:bookmarkStart w:id="2" w:name="_GoBack"/>
+      <w:bookmarkEnd w:id="2"/>
     </w:p>
     <w:p>
       <w:r>
@@ -2889,6 +2870,7 @@
     </w:p>
     <w:p>
       <w:r>
+        <w:lastRenderedPageBreak/>
         <w:t>Setting t</w:t>
       </w:r>
       <w:r>
@@ -2906,7 +2888,6 @@
     </w:p>
     <w:p>
       <w:r>
-        <w:lastRenderedPageBreak/>
         <w:t xml:space="preserve">The preferred resolution can be set, if the DDC channel is enabled. The resolution set here will select the proper initialization file for the emulated EDID ROM. This EDID will be read out by connected sources and </w:t>
       </w:r>
       <w:r>
@@ -2999,7 +2980,7 @@
       <w:pPr>
         <w:pStyle w:val="Heading2"/>
       </w:pPr>
-      <w:bookmarkStart w:id="2" w:name="_Ref402972470"/>
+      <w:bookmarkStart w:id="3" w:name="_Ref402972470"/>
       <w:r>
         <w:tab/>
       </w:r>
@@ -3009,7 +2990,7 @@
       <w:r>
         <w:t xml:space="preserve"> EDID</w:t>
       </w:r>
-      <w:bookmarkEnd w:id="2"/>
+      <w:bookmarkEnd w:id="3"/>
     </w:p>
     <w:p>
       <w:pPr>
@@ -3615,13 +3596,8 @@
               <w:keepNext/>
             </w:pPr>
             <w:r>
-              <w:t>Non-</w:t>
-            </w:r>
-            <w:proofErr w:type="spellStart"/>
-            <w:r>
-              <w:t>sRGB</w:t>
-            </w:r>
-            <w:proofErr w:type="spellEnd"/>
+              <w:t>Non-sRGB</w:t>
+            </w:r>
           </w:p>
         </w:tc>
       </w:tr>
@@ -3765,13 +3741,8 @@
             <w:pPr>
               <w:keepNext/>
             </w:pPr>
-            <w:proofErr w:type="spellStart"/>
-            <w:r>
-              <w:t>Bx</w:t>
-            </w:r>
-            <w:proofErr w:type="spellEnd"/>
-            <w:r>
-              <w:t xml:space="preserve"> 0.</w:t>
+            <w:r>
+              <w:t>Bx 0.</w:t>
             </w:r>
             <w:r>
               <w:t>1505</w:t>
@@ -3822,15 +3793,7 @@
               <w:t>3136</w:t>
             </w:r>
             <w:r>
-              <w:t xml:space="preserve"> - </w:t>
-            </w:r>
-            <w:proofErr w:type="spellStart"/>
-            <w:r>
-              <w:t>Wy</w:t>
-            </w:r>
-            <w:proofErr w:type="spellEnd"/>
-            <w:r>
-              <w:t xml:space="preserve"> 0.</w:t>
+              <w:t xml:space="preserve"> - Wy 0.</w:t>
             </w:r>
             <w:r>
               <w:t>3293</w:t>
@@ -4151,14 +4114,27 @@
       <w:r>
         <w:t xml:space="preserve">Table </w:t>
       </w:r>
-      <w:fldSimple w:instr=" SEQ Table \* ARABIC ">
-        <w:r>
-          <w:rPr>
-            <w:noProof/>
-          </w:rPr>
-          <w:t>2</w:t>
-        </w:r>
-      </w:fldSimple>
+      <w:r>
+        <w:fldChar w:fldCharType="begin"/>
+      </w:r>
+      <w:r>
+        <w:instrText xml:space="preserve"> SEQ Table \* ARABIC </w:instrText>
+      </w:r>
+      <w:r>
+        <w:fldChar w:fldCharType="separate"/>
+      </w:r>
+      <w:r>
+        <w:rPr>
+          <w:noProof/>
+        </w:rPr>
+        <w:t>2</w:t>
+      </w:r>
+      <w:r>
+        <w:rPr>
+          <w:noProof/>
+        </w:rPr>
+        <w:fldChar w:fldCharType="end"/>
+      </w:r>
       <w:r>
         <w:t>. Default EDID.</w:t>
       </w:r>
@@ -4247,19 +4223,11 @@
                 <w:b w:val="0"/>
               </w:rPr>
             </w:pPr>
-            <w:proofErr w:type="spellStart"/>
             <w:r>
               <w:rPr>
                 <w:b w:val="0"/>
               </w:rPr>
-              <w:t>Init</w:t>
-            </w:r>
-            <w:proofErr w:type="spellEnd"/>
-            <w:r>
-              <w:rPr>
-                <w:b w:val="0"/>
-              </w:rPr>
-              <w:t xml:space="preserve"> Stat</w:t>
+              <w:t>Init Stat</w:t>
             </w:r>
             <w:r>
               <w:rPr>
@@ -4325,10 +4293,7 @@
           </w:tcPr>
           <w:p>
             <w:r>
-              <w:t xml:space="preserve">Active-high </w:t>
-            </w:r>
-            <w:r>
-              <w:t xml:space="preserve">reset signal for </w:t>
+              <w:t xml:space="preserve">Active-high reset signal for </w:t>
             </w:r>
             <w:r>
               <w:t>IDELAYCTRL</w:t>
@@ -4375,10 +4340,7 @@
           </w:tcPr>
           <w:p>
             <w:r>
-              <w:t xml:space="preserve">Active-high </w:t>
-            </w:r>
-            <w:r>
-              <w:t xml:space="preserve">reset signal for control logic that is asserted until </w:t>
+              <w:t xml:space="preserve">Active-high reset signal for control logic that is asserted until </w:t>
             </w:r>
             <w:r>
               <w:t>IDELAYCTRL</w:t>
@@ -4425,10 +4387,7 @@
           </w:tcPr>
           <w:p>
             <w:r>
-              <w:t xml:space="preserve">Active-high reset </w:t>
-            </w:r>
-            <w:r>
-              <w:t>for MMCM primitive doing clock recovery.</w:t>
+              <w:t>Active-high reset for MMCM primitive doing clock recovery.</w:t>
             </w:r>
           </w:p>
         </w:tc>
@@ -4469,16 +4428,7 @@
           </w:tcPr>
           <w:p>
             <w:r>
-              <w:t xml:space="preserve">Active-high reset for </w:t>
-            </w:r>
-            <w:r>
-              <w:t>BUFR</w:t>
-            </w:r>
-            <w:r>
-              <w:t xml:space="preserve"> primitive doing clock recovery.</w:t>
-            </w:r>
-            <w:r>
-              <w:t xml:space="preserve"> Pulses for one period, when MMCM achieves lock and the recovered clock is stable.</w:t>
+              <w:t>Active-high reset for BUFR primitive doing clock recovery. Pulses for one period, when MMCM achieves lock and the recovered clock is stable.</w:t>
             </w:r>
           </w:p>
         </w:tc>
@@ -4608,14 +4558,27 @@
       <w:r>
         <w:t xml:space="preserve">Table </w:t>
       </w:r>
-      <w:fldSimple w:instr=" SEQ Table \* ARABIC ">
-        <w:r>
-          <w:rPr>
-            <w:noProof/>
-          </w:rPr>
-          <w:t>3</w:t>
-        </w:r>
-      </w:fldSimple>
+      <w:r>
+        <w:fldChar w:fldCharType="begin"/>
+      </w:r>
+      <w:r>
+        <w:instrText xml:space="preserve"> SEQ Table \* ARABIC </w:instrText>
+      </w:r>
+      <w:r>
+        <w:fldChar w:fldCharType="separate"/>
+      </w:r>
+      <w:r>
+        <w:rPr>
+          <w:noProof/>
+        </w:rPr>
+        <w:t>3</w:t>
+      </w:r>
+      <w:r>
+        <w:rPr>
+          <w:noProof/>
+        </w:rPr>
+        <w:fldChar w:fldCharType="end"/>
+      </w:r>
       <w:r>
         <w:t xml:space="preserve"> Debug signals available in the </w:t>
       </w:r>
@@ -4712,19 +4675,11 @@
                 <w:b w:val="0"/>
               </w:rPr>
             </w:pPr>
-            <w:proofErr w:type="spellStart"/>
             <w:r>
               <w:rPr>
                 <w:b w:val="0"/>
               </w:rPr>
-              <w:t>Init</w:t>
-            </w:r>
-            <w:proofErr w:type="spellEnd"/>
-            <w:r>
-              <w:rPr>
-                <w:b w:val="0"/>
-              </w:rPr>
-              <w:t xml:space="preserve"> Stat</w:t>
+              <w:t>Init Stat</w:t>
             </w:r>
             <w:r>
               <w:rPr>
@@ -4790,10 +4745,7 @@
           </w:tcPr>
           <w:p>
             <w:r>
-              <w:t xml:space="preserve">Active-high reset signal </w:t>
-            </w:r>
-            <w:r>
-              <w:t xml:space="preserve">for data decoding logic, when there is no stable </w:t>
+              <w:t xml:space="preserve">Active-high reset signal for data decoding logic, when there is no stable </w:t>
             </w:r>
             <w:proofErr w:type="spellStart"/>
             <w:r>
@@ -5088,8 +5040,6 @@
             <w:r>
               <w:t>channel bonding. Asserted when inter-channel alignment is achieved and channel skew is eliminated.</w:t>
             </w:r>
-            <w:bookmarkStart w:id="4" w:name="_GoBack"/>
-            <w:bookmarkEnd w:id="4"/>
           </w:p>
         </w:tc>
       </w:tr>
@@ -5101,14 +5051,27 @@
       <w:r>
         <w:t xml:space="preserve">Table </w:t>
       </w:r>
-      <w:fldSimple w:instr=" SEQ Table \* ARABIC ">
-        <w:r>
-          <w:rPr>
-            <w:noProof/>
-          </w:rPr>
-          <w:t>4</w:t>
-        </w:r>
-      </w:fldSimple>
+      <w:r>
+        <w:fldChar w:fldCharType="begin"/>
+      </w:r>
+      <w:r>
+        <w:instrText xml:space="preserve"> SEQ Table \* ARABIC </w:instrText>
+      </w:r>
+      <w:r>
+        <w:fldChar w:fldCharType="separate"/>
+      </w:r>
+      <w:r>
+        <w:rPr>
+          <w:noProof/>
+        </w:rPr>
+        <w:t>4</w:t>
+      </w:r>
+      <w:r>
+        <w:rPr>
+          <w:noProof/>
+        </w:rPr>
+        <w:fldChar w:fldCharType="end"/>
+      </w:r>
       <w:r>
         <w:t xml:space="preserve"> Debug signals available in the </w:t>
       </w:r>
@@ -5468,31 +5431,16 @@
             </w:rPr>
             <w:t xml:space="preserve"> of </w:t>
           </w:r>
-          <w:r>
-            <w:fldChar w:fldCharType="begin"/>
-          </w:r>
-          <w:r>
-            <w:instrText xml:space="preserve"> NUMPAGES  \* Arabic  \* MERGEFORMAT </w:instrText>
-          </w:r>
-          <w:r>
-            <w:fldChar w:fldCharType="separate"/>
-          </w:r>
-          <w:r>
-            <w:rPr>
-              <w:b/>
-              <w:noProof/>
-              <w:sz w:val="20"/>
-            </w:rPr>
-            <w:t>10</w:t>
-          </w:r>
-          <w:r>
-            <w:rPr>
-              <w:b/>
-              <w:noProof/>
-              <w:sz w:val="20"/>
-            </w:rPr>
-            <w:fldChar w:fldCharType="end"/>
-          </w:r>
+          <w:fldSimple w:instr=" NUMPAGES  \* Arabic  \* MERGEFORMAT ">
+            <w:r>
+              <w:rPr>
+                <w:b/>
+                <w:noProof/>
+                <w:sz w:val="20"/>
+              </w:rPr>
+              <w:t>10</w:t>
+            </w:r>
+          </w:fldSimple>
         </w:p>
       </w:tc>
     </w:tr>
@@ -5679,36 +5627,21 @@
             </w:rPr>
             <w:t xml:space="preserve"> of </w:t>
           </w:r>
-          <w:r>
-            <w:fldChar w:fldCharType="begin"/>
-          </w:r>
-          <w:r>
-            <w:instrText xml:space="preserve"> NUMPAGES  \* Arabic  \* MERGEFORMAT </w:instrText>
-          </w:r>
-          <w:r>
-            <w:fldChar w:fldCharType="separate"/>
-          </w:r>
-          <w:r>
-            <w:rPr>
-              <w:b/>
-              <w:noProof/>
-              <w:sz w:val="20"/>
-            </w:rPr>
-            <w:t>10</w:t>
-          </w:r>
-          <w:r>
-            <w:rPr>
-              <w:b/>
-              <w:noProof/>
-              <w:sz w:val="20"/>
-            </w:rPr>
-            <w:fldChar w:fldCharType="end"/>
-          </w:r>
-          <w:bookmarkStart w:id="3" w:name="_Toc365459769"/>
+          <w:fldSimple w:instr=" NUMPAGES  \* Arabic  \* MERGEFORMAT ">
+            <w:r>
+              <w:rPr>
+                <w:b/>
+                <w:noProof/>
+                <w:sz w:val="20"/>
+              </w:rPr>
+              <w:t>10</w:t>
+            </w:r>
+          </w:fldSimple>
+          <w:bookmarkStart w:id="4" w:name="_Toc365459769"/>
         </w:p>
       </w:tc>
     </w:tr>
-    <w:bookmarkEnd w:id="3"/>
+    <w:bookmarkEnd w:id="4"/>
   </w:tbl>
   <w:p>
     <w:pPr>
@@ -5825,7 +5758,7 @@
               <w:noProof/>
             </w:rPr>
             <w:drawing>
-              <wp:inline distT="0" distB="0" distL="0" distR="0" wp14:anchorId="5432F8F5" wp14:editId="4285AB8A">
+              <wp:inline distT="0" distB="0" distL="0" distR="0" wp14:anchorId="0C8BA824" wp14:editId="64BE3741">
                 <wp:extent cx="1047750" cy="237087"/>
                 <wp:effectExtent l="0" t="0" r="0" b="0"/>
                 <wp:docPr id="7" name="Picture 7"/>
@@ -5916,7 +5849,7 @@
               <w:noProof/>
             </w:rPr>
             <w:drawing>
-              <wp:inline distT="0" distB="0" distL="0" distR="0" wp14:anchorId="1D12B37D" wp14:editId="717C7A87">
+              <wp:inline distT="0" distB="0" distL="0" distR="0" wp14:anchorId="705AB212" wp14:editId="626E473C">
                 <wp:extent cx="2517198" cy="569343"/>
                 <wp:effectExtent l="0" t="0" r="0" b="2540"/>
                 <wp:docPr id="8" name="Picture 8"/>
@@ -6009,7 +5942,10 @@
             <w:pStyle w:val="Title"/>
           </w:pPr>
           <w:r>
-            <w:t>DVI-to-RGB (Sink) 1.9</w:t>
+            <w:t xml:space="preserve">DVI-to-RGB (Sink) </w:t>
+          </w:r>
+          <w:r>
+            <w:t>2.0</w:t>
           </w:r>
           <w:r>
             <w:t xml:space="preserve"> IP Core User Guide</w:t>
@@ -6035,7 +5971,7 @@
             <w:rPr>
               <w:noProof/>
             </w:rPr>
-            <w:t>November 13, 2017</w:t>
+            <w:t>October 9, 2019</w:t>
           </w:r>
           <w:r>
             <w:fldChar w:fldCharType="end"/>
@@ -7920,7 +7856,7 @@
       </w:pPr>
     </w:pPrDefault>
   </w:docDefaults>
-  <w:latentStyles w:defLockedState="0" w:defUIPriority="99" w:defSemiHidden="0" w:defUnhideWhenUsed="0" w:defQFormat="0" w:count="375">
+  <w:latentStyles w:defLockedState="0" w:defUIPriority="99" w:defSemiHidden="0" w:defUnhideWhenUsed="0" w:defQFormat="0" w:count="376">
     <w:lsdException w:name="Normal" w:uiPriority="0" w:qFormat="1"/>
     <w:lsdException w:name="heading 1" w:uiPriority="9" w:qFormat="1"/>
     <w:lsdException w:name="heading 2" w:semiHidden="1" w:uiPriority="9" w:unhideWhenUsed="1" w:qFormat="1"/>
@@ -8293,6 +8229,7 @@
     <w:lsdException w:name="Smart Hyperlink" w:semiHidden="1" w:unhideWhenUsed="1"/>
     <w:lsdException w:name="Hashtag" w:semiHidden="1" w:unhideWhenUsed="1"/>
     <w:lsdException w:name="Unresolved Mention" w:semiHidden="1" w:unhideWhenUsed="1"/>
+    <w:lsdException w:name="Smart Link" w:semiHidden="1" w:unhideWhenUsed="1"/>
   </w:latentStyles>
   <w:style w:type="paragraph" w:default="1" w:styleId="Normal">
     <w:name w:val="Normal"/>
@@ -8399,6 +8336,7 @@
   <w:style w:type="character" w:default="1" w:styleId="DefaultParagraphFont">
     <w:name w:val="Default Paragraph Font"/>
     <w:uiPriority w:val="1"/>
+    <w:semiHidden/>
     <w:unhideWhenUsed/>
   </w:style>
   <w:style w:type="table" w:default="1" w:styleId="TableNormal">
@@ -9649,7 +9587,7 @@
 </file>
 
 <file path=customXml/itemProps1.xml><?xml version="1.0" encoding="utf-8"?>
-<ds:datastoreItem xmlns:ds="http://schemas.openxmlformats.org/officeDocument/2006/customXml" ds:itemID="{3D11DECF-FE9D-45D2-B85D-159B8607ADB6}">
+<ds:datastoreItem xmlns:ds="http://schemas.openxmlformats.org/officeDocument/2006/customXml" ds:itemID="{7C193CDE-CB15-4621-9244-10E9C2870BFB}">
   <ds:schemaRefs>
     <ds:schemaRef ds:uri="http://schemas.openxmlformats.org/officeDocument/2006/bibliography"/>
   </ds:schemaRefs>

</xml_diff>